<commit_message>
Beginning of wraith fight
</commit_message>
<xml_diff>
--- a/Scénář hry.docx
+++ b/Scénář hry.docx
@@ -24,14 +24,12 @@
           <w:rFonts w:ascii="Arial" w:hAnsi="Arial" w:cs="Arial"/>
         </w:rPr>
       </w:pPr>
-      <w:proofErr w:type="spellStart"/>
       <w:r>
         <w:rPr>
           <w:rFonts w:ascii="Arial" w:hAnsi="Arial" w:cs="Arial"/>
         </w:rPr>
         <w:t>Intro</w:t>
       </w:r>
-      <w:proofErr w:type="spellEnd"/>
     </w:p>
     <w:p>
       <w:pPr>
@@ -64,35 +62,7 @@
         <w:rPr>
           <w:rFonts w:ascii="Arial" w:hAnsi="Arial" w:cs="Arial"/>
         </w:rPr>
-        <w:t xml:space="preserve">- série obrázků s malými kartami obsahující texty a ikonu </w:t>
-      </w:r>
-      <w:proofErr w:type="spellStart"/>
-      <w:r>
-        <w:rPr>
-          <w:rFonts w:ascii="Arial" w:hAnsi="Arial" w:cs="Arial"/>
-        </w:rPr>
-        <w:t>vypravějícího</w:t>
-      </w:r>
-      <w:proofErr w:type="spellEnd"/>
-      <w:r>
-        <w:rPr>
-          <w:rFonts w:ascii="Arial" w:hAnsi="Arial" w:cs="Arial"/>
-        </w:rPr>
-        <w:t xml:space="preserve">, vše by bylo načasované v animaci, tak aby to bylo možné snadno přečíst a člověka to uvedlo do hry. Samozřejmě by bylo možné </w:t>
-      </w:r>
-      <w:proofErr w:type="spellStart"/>
-      <w:r>
-        <w:rPr>
-          <w:rFonts w:ascii="Arial" w:hAnsi="Arial" w:cs="Arial"/>
-        </w:rPr>
-        <w:t>intro</w:t>
-      </w:r>
-      <w:proofErr w:type="spellEnd"/>
-      <w:r>
-        <w:rPr>
-          <w:rFonts w:ascii="Arial" w:hAnsi="Arial" w:cs="Arial"/>
-        </w:rPr>
-        <w:t xml:space="preserve"> přeskočit stiskem nějaké klávesy.</w:t>
+        <w:t>- série obrázků s malými kartami obsahující texty a ikonu vypravějícího, vše by bylo načasované v animaci, tak aby to bylo možné snadno přečíst a člověka to uvedlo do hry. Samozřejmě by bylo možné intro přeskočit stiskem nějaké klávesy.</w:t>
       </w:r>
     </w:p>
     <w:p>
@@ -126,21 +96,7 @@
         <w:rPr>
           <w:rFonts w:ascii="Arial" w:hAnsi="Arial" w:cs="Arial"/>
         </w:rPr>
-        <w:t xml:space="preserve"> Athény. Tráví spolu spoustu času a postupem času se chtějí vzít. V tom </w:t>
-      </w:r>
-      <w:proofErr w:type="spellStart"/>
-      <w:r>
-        <w:rPr>
-          <w:rFonts w:ascii="Arial" w:hAnsi="Arial" w:cs="Arial"/>
-        </w:rPr>
-        <w:t>příjde</w:t>
-      </w:r>
-      <w:proofErr w:type="spellEnd"/>
-      <w:r>
-        <w:rPr>
-          <w:rFonts w:ascii="Arial" w:hAnsi="Arial" w:cs="Arial"/>
-        </w:rPr>
-        <w:t xml:space="preserve"> válka a muži včetně hrdiny musejí vyrazit do války. Během války měl hrdina vize spáleného domovského města včetně chrámu a své milované na březích ostrova spravedlivých tzv. Elysia. Válka dopadla tak, že hrdinova armáda byla mezi poraženými a skutečně, když</w:t>
+        <w:t xml:space="preserve"> Athény. Tráví spolu spoustu času a postupem času se chtějí vzít. V tom příjde válka a muži včetně hrdiny musejí vyrazit do války. Během války měl hrdina vize spáleného domovského města včetně chrámu a své milované na březích ostrova spravedlivých tzv. Elysia. Válka dopadla tak, že hrdinova armáda byla mezi poraženými a skutečně, když</w:t>
       </w:r>
       <w:r>
         <w:rPr>
@@ -266,21 +222,7 @@
         <w:rPr>
           <w:rFonts w:ascii="Arial" w:hAnsi="Arial" w:cs="Arial"/>
         </w:rPr>
-        <w:t xml:space="preserve"> Případně by mohl sbírat Drachmy (mince) jako počáteční bodovou motivaci. Na konci kola se bude nacházet průchod do jeskyně, což by mohl být </w:t>
-      </w:r>
-      <w:proofErr w:type="spellStart"/>
-      <w:r>
-        <w:rPr>
-          <w:rFonts w:ascii="Arial" w:hAnsi="Arial" w:cs="Arial"/>
-        </w:rPr>
-        <w:t>trigger</w:t>
-      </w:r>
-      <w:proofErr w:type="spellEnd"/>
-      <w:r>
-        <w:rPr>
-          <w:rFonts w:ascii="Arial" w:hAnsi="Arial" w:cs="Arial"/>
-        </w:rPr>
-        <w:t xml:space="preserve"> který by tě přenesl do 2. kola</w:t>
+        <w:t xml:space="preserve"> Případně by mohl sbírat Drachmy (mince) jako počáteční bodovou motivaci. Na konci kola se bude nacházet průchod do jeskyně, což by mohl být trigger který by tě přenesl do 2. kola</w:t>
       </w:r>
     </w:p>
     <w:p>
@@ -307,41 +249,13 @@
         <w:rPr>
           <w:rFonts w:ascii="Arial" w:hAnsi="Arial" w:cs="Arial"/>
         </w:rPr>
-        <w:t xml:space="preserve">Sestup se již zmírňuje, po několika překážkách potkává prvního nepřítele - zbloudilou duši (nemrtvého). Hlas řekne hrdinovi, že toto jsou duše, které nenalezli podsvětí ani živí a nejsou ani mrtví (ten hlas bude pomocí kartičky s ikonou kde bude pomocí nějakého </w:t>
-      </w:r>
-      <w:proofErr w:type="spellStart"/>
-      <w:r>
-        <w:rPr>
-          <w:rFonts w:ascii="Arial" w:hAnsi="Arial" w:cs="Arial"/>
-        </w:rPr>
-        <w:t>spoštěče</w:t>
-      </w:r>
-      <w:proofErr w:type="spellEnd"/>
-      <w:r>
-        <w:rPr>
-          <w:rFonts w:ascii="Arial" w:hAnsi="Arial" w:cs="Arial"/>
-        </w:rPr>
-        <w:t xml:space="preserve"> vyvolána a bude obsahovat text). Zde se hrdina učí ovládat souboj.</w:t>
-      </w:r>
-      <w:r>
-        <w:rPr>
-          <w:rFonts w:ascii="Arial" w:hAnsi="Arial" w:cs="Arial"/>
-        </w:rPr>
-        <w:t xml:space="preserve">(opět </w:t>
-      </w:r>
-      <w:proofErr w:type="spellStart"/>
-      <w:r>
-        <w:rPr>
-          <w:rFonts w:ascii="Arial" w:hAnsi="Arial" w:cs="Arial"/>
-        </w:rPr>
-        <w:t>příjde</w:t>
-      </w:r>
-      <w:proofErr w:type="spellEnd"/>
-      <w:r>
-        <w:rPr>
-          <w:rFonts w:ascii="Arial" w:hAnsi="Arial" w:cs="Arial"/>
-        </w:rPr>
-        <w:t xml:space="preserve"> tip, který vysvětlí ovládání pro souboje - útok, kryt, střelba). </w:t>
+        <w:t>Sestup se již zmírňuje, po několika překážkách potkává prvního nepřítele - zbloudilou duši (nemrtvého). Hlas řekne hrdinovi, že toto jsou duše, které nenalezli podsvětí ani živí a nejsou ani mrtví (ten hlas bude pomocí kartičky s ikonou kde bude pomocí nějakého spoštěče vyvolána a bude obsahovat text). Zde se hrdina učí ovládat souboj.</w:t>
+      </w:r>
+      <w:r>
+        <w:rPr>
+          <w:rFonts w:ascii="Arial" w:hAnsi="Arial" w:cs="Arial"/>
+        </w:rPr>
+        <w:t xml:space="preserve">(opět příjde tip, který vysvětlí ovládání pro souboje - útok, kryt, střelba). </w:t>
       </w:r>
       <w:r>
         <w:rPr>
@@ -374,35 +288,19 @@
         <w:rPr>
           <w:rFonts w:ascii="Arial" w:hAnsi="Arial" w:cs="Arial"/>
         </w:rPr>
-        <w:t xml:space="preserve">V tomto kole se kombinuje </w:t>
-      </w:r>
-      <w:proofErr w:type="spellStart"/>
-      <w:r>
-        <w:rPr>
-          <w:rFonts w:ascii="Arial" w:hAnsi="Arial" w:cs="Arial"/>
-        </w:rPr>
-        <w:t>skákačka</w:t>
-      </w:r>
-      <w:proofErr w:type="spellEnd"/>
-      <w:r>
-        <w:rPr>
-          <w:rFonts w:ascii="Arial" w:hAnsi="Arial" w:cs="Arial"/>
-        </w:rPr>
-        <w:t xml:space="preserve"> +  zabíjení </w:t>
-      </w:r>
-      <w:proofErr w:type="spellStart"/>
-      <w:r>
-        <w:rPr>
-          <w:rFonts w:ascii="Arial" w:hAnsi="Arial" w:cs="Arial"/>
-        </w:rPr>
-        <w:t>nemrtvích</w:t>
-      </w:r>
-      <w:proofErr w:type="spellEnd"/>
-      <w:r>
-        <w:rPr>
-          <w:rFonts w:ascii="Arial" w:hAnsi="Arial" w:cs="Arial"/>
-        </w:rPr>
-        <w:t>. Takže by hrdina měl</w:t>
+        <w:t>V tomto kole se kombin</w:t>
+      </w:r>
+      <w:r>
+        <w:rPr>
+          <w:rFonts w:ascii="Arial" w:hAnsi="Arial" w:cs="Arial"/>
+        </w:rPr>
+        <w:t>uje skákačka +  zabíjení nemrtvý</w:t>
+      </w:r>
+      <w:r>
+        <w:rPr>
+          <w:rFonts w:ascii="Arial" w:hAnsi="Arial" w:cs="Arial"/>
+        </w:rPr>
+        <w:t>ch. Takže by hrdina měl</w:t>
       </w:r>
       <w:r>
         <w:rPr>
@@ -415,77 +313,7 @@
           <w:rFonts w:ascii="Arial" w:hAnsi="Arial" w:cs="Arial"/>
         </w:rPr>
         <w:lastRenderedPageBreak/>
-        <w:t xml:space="preserve">stát </w:t>
-      </w:r>
-      <w:proofErr w:type="spellStart"/>
-      <w:r>
-        <w:rPr>
-          <w:rFonts w:ascii="Arial" w:hAnsi="Arial" w:cs="Arial"/>
-        </w:rPr>
-        <w:t>Cháron</w:t>
-      </w:r>
-      <w:proofErr w:type="spellEnd"/>
-      <w:r>
-        <w:rPr>
-          <w:rFonts w:ascii="Arial" w:hAnsi="Arial" w:cs="Arial"/>
-        </w:rPr>
-        <w:t xml:space="preserve"> (postavu by měl jako přízrak, viz  </w:t>
-      </w:r>
-      <w:proofErr w:type="spellStart"/>
-      <w:r>
-        <w:rPr>
-          <w:rFonts w:ascii="Arial" w:hAnsi="Arial" w:cs="Arial"/>
-        </w:rPr>
-        <w:t>graphics</w:t>
-      </w:r>
-      <w:proofErr w:type="spellEnd"/>
-      <w:r>
-        <w:rPr>
-          <w:rFonts w:ascii="Arial" w:hAnsi="Arial" w:cs="Arial"/>
-        </w:rPr>
-        <w:t>/</w:t>
-      </w:r>
-      <w:proofErr w:type="spellStart"/>
-      <w:r>
-        <w:rPr>
-          <w:rFonts w:ascii="Arial" w:hAnsi="Arial" w:cs="Arial"/>
-        </w:rPr>
-        <w:t>enemies</w:t>
-      </w:r>
-      <w:proofErr w:type="spellEnd"/>
-      <w:r>
-        <w:rPr>
-          <w:rFonts w:ascii="Arial" w:hAnsi="Arial" w:cs="Arial"/>
-        </w:rPr>
-        <w:t xml:space="preserve"> v </w:t>
-      </w:r>
-      <w:proofErr w:type="spellStart"/>
-      <w:r>
-        <w:rPr>
-          <w:rFonts w:ascii="Arial" w:hAnsi="Arial" w:cs="Arial"/>
-        </w:rPr>
-        <w:t>repozitáři</w:t>
-      </w:r>
-      <w:proofErr w:type="spellEnd"/>
-      <w:r>
-        <w:rPr>
-          <w:rFonts w:ascii="Arial" w:hAnsi="Arial" w:cs="Arial"/>
-        </w:rPr>
-        <w:t xml:space="preserve"> na </w:t>
-      </w:r>
-      <w:proofErr w:type="spellStart"/>
-      <w:r>
-        <w:rPr>
-          <w:rFonts w:ascii="Arial" w:hAnsi="Arial" w:cs="Arial"/>
-        </w:rPr>
-        <w:t>gitu</w:t>
-      </w:r>
-      <w:proofErr w:type="spellEnd"/>
-      <w:r>
-        <w:rPr>
-          <w:rFonts w:ascii="Arial" w:hAnsi="Arial" w:cs="Arial"/>
-        </w:rPr>
-        <w:t>). Následovat by měl dialog, zprostředkovaný pomocí karet</w:t>
+        <w:t>stát Cháron (postavu by měl jako přízrak, viz  graphics/enemies v repozitáři na gitu). Následovat by měl dialog, zprostředkovaný pomocí karet</w:t>
       </w:r>
       <w:r>
         <w:rPr>
@@ -512,7 +340,6 @@
           <w:rFonts w:ascii="Arial" w:hAnsi="Arial" w:cs="Arial"/>
         </w:rPr>
       </w:pPr>
-      <w:proofErr w:type="spellStart"/>
       <w:r>
         <w:rPr>
           <w:rFonts w:ascii="Arial" w:hAnsi="Arial" w:cs="Arial"/>
@@ -529,14 +356,7 @@
         <w:rPr>
           <w:rFonts w:ascii="Arial" w:hAnsi="Arial" w:cs="Arial"/>
         </w:rPr>
-        <w:t>ron</w:t>
-      </w:r>
-      <w:proofErr w:type="spellEnd"/>
-      <w:r>
-        <w:rPr>
-          <w:rFonts w:ascii="Arial" w:hAnsi="Arial" w:cs="Arial"/>
-        </w:rPr>
-        <w:t>: "Smrtelníkům je vstup do podsvětí zapovězen</w:t>
+        <w:t>ron: "Smrtelníkům je vstup do podsvětí zapovězen</w:t>
       </w:r>
       <w:r>
         <w:rPr>
@@ -570,101 +390,43 @@
           <w:rFonts w:ascii="Arial" w:hAnsi="Arial" w:cs="Arial"/>
         </w:rPr>
       </w:pPr>
-      <w:proofErr w:type="spellStart"/>
-      <w:r>
-        <w:rPr>
-          <w:rFonts w:ascii="Arial" w:hAnsi="Arial" w:cs="Arial"/>
-        </w:rPr>
-        <w:t>Cháron</w:t>
-      </w:r>
-      <w:proofErr w:type="spellEnd"/>
-      <w:r>
-        <w:rPr>
-          <w:rFonts w:ascii="Arial" w:hAnsi="Arial" w:cs="Arial"/>
-        </w:rPr>
-        <w:t>: "Tak tedy zemři  tady a staň se jednou z těchto zbloudilých duší!"</w:t>
-      </w:r>
-    </w:p>
-    <w:p>
-      <w:pPr>
-        <w:rPr>
-          <w:rFonts w:ascii="Arial" w:hAnsi="Arial" w:cs="Arial"/>
-        </w:rPr>
-      </w:pPr>
-      <w:r>
-        <w:rPr>
-          <w:rFonts w:ascii="Arial" w:hAnsi="Arial" w:cs="Arial"/>
-        </w:rPr>
-        <w:t xml:space="preserve">Poté </w:t>
-      </w:r>
-      <w:proofErr w:type="spellStart"/>
-      <w:r>
-        <w:rPr>
-          <w:rFonts w:ascii="Arial" w:hAnsi="Arial" w:cs="Arial"/>
-        </w:rPr>
-        <w:t>Cháron</w:t>
-      </w:r>
-      <w:proofErr w:type="spellEnd"/>
-      <w:r>
-        <w:rPr>
-          <w:rFonts w:ascii="Arial" w:hAnsi="Arial" w:cs="Arial"/>
-        </w:rPr>
-        <w:t xml:space="preserve"> zaútočí</w:t>
-      </w:r>
-      <w:r>
-        <w:rPr>
-          <w:rFonts w:ascii="Arial" w:hAnsi="Arial" w:cs="Arial"/>
-        </w:rPr>
-        <w:t xml:space="preserve">, je to postava přízraku, mající 3 životy a útočící dvousečnou halapartnou. Po  jeho poražení </w:t>
-      </w:r>
-      <w:proofErr w:type="spellStart"/>
-      <w:r>
-        <w:rPr>
-          <w:rFonts w:ascii="Arial" w:hAnsi="Arial" w:cs="Arial"/>
-        </w:rPr>
-        <w:t>Charon</w:t>
-      </w:r>
-      <w:proofErr w:type="spellEnd"/>
-      <w:r>
-        <w:rPr>
-          <w:rFonts w:ascii="Arial" w:hAnsi="Arial" w:cs="Arial"/>
-        </w:rPr>
-        <w:t xml:space="preserve"> začne:</w:t>
-      </w:r>
-    </w:p>
-    <w:p>
-      <w:pPr>
-        <w:rPr>
-          <w:rFonts w:ascii="Arial" w:hAnsi="Arial" w:cs="Arial"/>
-        </w:rPr>
-      </w:pPr>
-      <w:proofErr w:type="spellStart"/>
-      <w:r>
-        <w:rPr>
-          <w:rFonts w:ascii="Arial" w:hAnsi="Arial" w:cs="Arial"/>
-        </w:rPr>
-        <w:t>Cháron</w:t>
-      </w:r>
-      <w:proofErr w:type="spellEnd"/>
-      <w:r>
-        <w:rPr>
-          <w:rFonts w:ascii="Arial" w:hAnsi="Arial" w:cs="Arial"/>
-        </w:rPr>
-        <w:t xml:space="preserve">: "Dobrá tedy, vyhrál jsi. Převezu tě přes řeku </w:t>
-      </w:r>
-      <w:proofErr w:type="spellStart"/>
-      <w:r>
-        <w:rPr>
-          <w:rFonts w:ascii="Arial" w:hAnsi="Arial" w:cs="Arial"/>
-        </w:rPr>
-        <w:t>Styx</w:t>
-      </w:r>
-      <w:proofErr w:type="spellEnd"/>
-      <w:r>
-        <w:rPr>
-          <w:rFonts w:ascii="Arial" w:hAnsi="Arial" w:cs="Arial"/>
-        </w:rPr>
-        <w:t>, ale pamatuj, není již žádné cesty zpět."</w:t>
+      <w:r>
+        <w:rPr>
+          <w:rFonts w:ascii="Arial" w:hAnsi="Arial" w:cs="Arial"/>
+        </w:rPr>
+        <w:t>Cháron: "Tak tedy zemři  tady a staň se jednou z těchto zbloudilých duší!"</w:t>
+      </w:r>
+    </w:p>
+    <w:p>
+      <w:pPr>
+        <w:rPr>
+          <w:rFonts w:ascii="Arial" w:hAnsi="Arial" w:cs="Arial"/>
+        </w:rPr>
+      </w:pPr>
+      <w:r>
+        <w:rPr>
+          <w:rFonts w:ascii="Arial" w:hAnsi="Arial" w:cs="Arial"/>
+        </w:rPr>
+        <w:t>Poté Cháron zaútočí</w:t>
+      </w:r>
+      <w:r>
+        <w:rPr>
+          <w:rFonts w:ascii="Arial" w:hAnsi="Arial" w:cs="Arial"/>
+        </w:rPr>
+        <w:t>, je to postava přízraku, mající 3 životy a útočící dvousečnou halapartnou. Po  jeho poražení Charon začne:</w:t>
+      </w:r>
+    </w:p>
+    <w:p>
+      <w:pPr>
+        <w:rPr>
+          <w:rFonts w:ascii="Arial" w:hAnsi="Arial" w:cs="Arial"/>
+        </w:rPr>
+      </w:pPr>
+      <w:r>
+        <w:rPr>
+          <w:rFonts w:ascii="Arial" w:hAnsi="Arial" w:cs="Arial"/>
+        </w:rPr>
+        <w:t>Cháron: "Dobrá tedy, vyhrál jsi. Převezu tě přes řeku Styx, ale pamatuj, není již žádné cesty zpět."</w:t>
       </w:r>
     </w:p>
     <w:p>
@@ -708,21 +470,7 @@
         <w:rPr>
           <w:rFonts w:ascii="Arial" w:hAnsi="Arial" w:cs="Arial"/>
         </w:rPr>
-        <w:t xml:space="preserve">Hrdina s </w:t>
-      </w:r>
-      <w:proofErr w:type="spellStart"/>
-      <w:r>
-        <w:rPr>
-          <w:rFonts w:ascii="Arial" w:hAnsi="Arial" w:cs="Arial"/>
-        </w:rPr>
-        <w:t>Cháronem</w:t>
-      </w:r>
-      <w:proofErr w:type="spellEnd"/>
-      <w:r>
-        <w:rPr>
-          <w:rFonts w:ascii="Arial" w:hAnsi="Arial" w:cs="Arial"/>
-        </w:rPr>
-        <w:t xml:space="preserve"> nastoupí na loď a odplují do 4. kola</w:t>
+        <w:t>Hrdina s Cháronem nastoupí na loď a odplují do 4. kola</w:t>
       </w:r>
     </w:p>
     <w:p>
@@ -749,69 +497,13 @@
         <w:rPr>
           <w:rFonts w:ascii="Arial" w:hAnsi="Arial" w:cs="Arial"/>
         </w:rPr>
-        <w:t xml:space="preserve">V tomto kole se hrdina vyskytne na okraji řeky </w:t>
-      </w:r>
-      <w:proofErr w:type="spellStart"/>
-      <w:r>
-        <w:rPr>
-          <w:rFonts w:ascii="Arial" w:hAnsi="Arial" w:cs="Arial"/>
-        </w:rPr>
-        <w:t>Styx</w:t>
-      </w:r>
-      <w:proofErr w:type="spellEnd"/>
-      <w:r>
-        <w:rPr>
-          <w:rFonts w:ascii="Arial" w:hAnsi="Arial" w:cs="Arial"/>
-        </w:rPr>
-        <w:t>, okolí se již též změní budou tu různé ruiny staveb řeckého stylu - zbytky domů sloupů a těžší terén. Po prvních překážkách se ozve hlas bohyně Athény. (opět pomocí karty s ikonou této bohyně) Hrdinovi dává radu s tím, že již tito nemrtví jsou mnohem silnější než doposud (2 životy) a že chce-li uspět musí být od teď velmi opatrný</w:t>
-      </w:r>
-      <w:r>
-        <w:rPr>
-          <w:rFonts w:ascii="Arial" w:hAnsi="Arial" w:cs="Arial"/>
-        </w:rPr>
-        <w:t xml:space="preserve">. V tomto kole se bude nacházet cca 8 nemrtvých. Na konci kola se bude nacházet Velká brána do Podsvětí a tu bude střežit Kerberos. (viz </w:t>
-      </w:r>
-      <w:proofErr w:type="spellStart"/>
-      <w:r>
-        <w:rPr>
-          <w:rFonts w:ascii="Arial" w:hAnsi="Arial" w:cs="Arial"/>
-        </w:rPr>
-        <w:t>repozitář</w:t>
-      </w:r>
-      <w:proofErr w:type="spellEnd"/>
-      <w:r>
-        <w:rPr>
-          <w:rFonts w:ascii="Arial" w:hAnsi="Arial" w:cs="Arial"/>
-        </w:rPr>
-        <w:t xml:space="preserve"> a složka /</w:t>
-      </w:r>
-      <w:proofErr w:type="spellStart"/>
-      <w:r>
-        <w:rPr>
-          <w:rFonts w:ascii="Arial" w:hAnsi="Arial" w:cs="Arial"/>
-        </w:rPr>
-        <w:t>graphics</w:t>
-      </w:r>
-      <w:proofErr w:type="spellEnd"/>
-      <w:r>
-        <w:rPr>
-          <w:rFonts w:ascii="Arial" w:hAnsi="Arial" w:cs="Arial"/>
-        </w:rPr>
-        <w:t>/</w:t>
-      </w:r>
-      <w:proofErr w:type="spellStart"/>
-      <w:r>
-        <w:rPr>
-          <w:rFonts w:ascii="Arial" w:hAnsi="Arial" w:cs="Arial"/>
-        </w:rPr>
-        <w:t>enemies</w:t>
-      </w:r>
-      <w:proofErr w:type="spellEnd"/>
-      <w:r>
-        <w:rPr>
-          <w:rFonts w:ascii="Arial" w:hAnsi="Arial" w:cs="Arial"/>
-        </w:rPr>
-        <w:t>/) Tato stvůra útočí svými tlamami  a má 6 životů. Po jejím překonání</w:t>
+        <w:t>V tomto kole se hrdina vyskytne na okraji řeky Styx, okolí se již též změní budou tu různé ruiny staveb řeckého stylu - zbytky domů sloupů a těžší terén. Po prvních překážkách se ozve hlas bohyně Athény. (opět pomocí karty s ikonou této bohyně) Hrdinovi dává radu s tím, že již tito nemrtví jsou mnohem silnější než doposud (2 životy) a že chce-li uspět musí být od teď velmi opatrný</w:t>
+      </w:r>
+      <w:r>
+        <w:rPr>
+          <w:rFonts w:ascii="Arial" w:hAnsi="Arial" w:cs="Arial"/>
+        </w:rPr>
+        <w:t>. V tomto kole se bude nacházet cca 8 nemrtvých. Na konci kola se bude nacházet Velká brána do Podsvětí a tu bude střežit Kerberos. (viz repozitář a složka /graphics/enemies/) Tato stvůra útočí svými tlamami  a má 6 životů. Po jejím překonání</w:t>
       </w:r>
       <w:r>
         <w:rPr>

</xml_diff>